<commit_message>
parsing for keys completed
</commit_message>
<xml_diff>
--- a/test/ParseXMLTest/template.docx
+++ b/test/ParseXMLTest/template.docx
@@ -17,13 +17,16 @@
       </w:pPr>
       <w:proofErr w:type="spellStart"/>
       <w:r>
-        <w:t>Address : [host.address]</w:t>
+        <w:t>Address : [host.addre</w:t>
+        <w:t>ss</w:t>
       </w:r>
       <w:proofErr w:type="spellEnd"/>
     </w:p>
     <w:p>
       <w:r>
-        <w:t xml:space="preserve">Phone : [host.phone] </w:t>
+        <w:t xml:space="preserve">Phone : [host.p</w:t>
+        <w:t>hon</w:t>
+        <w:t>e] </w:t>
       </w:r>
     </w:p>
     <w:sectPr>

</xml_diff>